<commit_message>
another extra step in workshop steps
</commit_message>
<xml_diff>
--- a/ARAZIM MiniFilter Workshop.docx
+++ b/ARAZIM MiniFilter Workshop.docx
@@ -23,31 +23,7 @@
           <w:szCs w:val="32"/>
           <w:lang w:val="en-US"/>
         </w:rPr>
-        <w:t xml:space="preserve">ARAZIM </w:t>
-      </w:r>
-      <w:proofErr w:type="spellStart"/>
-      <w:r>
-        <w:rPr>
-          <w:b/>
-          <w:bCs/>
-          <w:color w:val="00B050"/>
-          <w:sz w:val="32"/>
-          <w:szCs w:val="32"/>
-          <w:lang w:val="en-US"/>
-        </w:rPr>
-        <w:t>MiniFilter</w:t>
-      </w:r>
-      <w:proofErr w:type="spellEnd"/>
-      <w:r>
-        <w:rPr>
-          <w:b/>
-          <w:bCs/>
-          <w:color w:val="00B050"/>
-          <w:sz w:val="32"/>
-          <w:szCs w:val="32"/>
-          <w:lang w:val="en-US"/>
-        </w:rPr>
-        <w:t xml:space="preserve"> Workshop</w:t>
+        <w:t>ARAZIM MiniFilter Workshop</w:t>
       </w:r>
     </w:p>
     <w:p>
@@ -266,19 +242,7 @@
         <w:rPr>
           <w:lang w:val="en-US"/>
         </w:rPr>
-        <w:t xml:space="preserve">Install a new enough </w:t>
-      </w:r>
-      <w:r>
-        <w:rPr>
-          <w:lang w:val="en-US"/>
-        </w:rPr>
-        <w:t>W</w:t>
-      </w:r>
-      <w:r>
-        <w:rPr>
-          <w:lang w:val="en-US"/>
-        </w:rPr>
-        <w:t>DK:</w:t>
+        <w:t>Install a new enough WDK:</w:t>
       </w:r>
     </w:p>
     <w:p>
@@ -423,21 +387,7 @@
         <w:rPr>
           <w:lang w:val="en-US"/>
         </w:rPr>
-        <w:t xml:space="preserve">Install </w:t>
-      </w:r>
-      <w:proofErr w:type="spellStart"/>
-      <w:r>
-        <w:rPr>
-          <w:lang w:val="en-US"/>
-        </w:rPr>
-        <w:t>VirtualKD</w:t>
-      </w:r>
-      <w:proofErr w:type="spellEnd"/>
-      <w:r>
-        <w:rPr>
-          <w:lang w:val="en-US"/>
-        </w:rPr>
-        <w:t xml:space="preserve"> on machine</w:t>
+        <w:t>Install VirtualKD on machine</w:t>
       </w:r>
     </w:p>
     <w:p>
@@ -455,21 +405,7 @@
         <w:rPr>
           <w:lang w:val="en-US"/>
         </w:rPr>
-        <w:t xml:space="preserve">You should have a folder called </w:t>
-      </w:r>
-      <w:proofErr w:type="spellStart"/>
-      <w:r>
-        <w:rPr>
-          <w:lang w:val="en-US"/>
-        </w:rPr>
-        <w:t>VirtualKD</w:t>
-      </w:r>
-      <w:proofErr w:type="spellEnd"/>
-      <w:r>
-        <w:rPr>
-          <w:lang w:val="en-US"/>
-        </w:rPr>
-        <w:t xml:space="preserve"> with the version number</w:t>
+        <w:t>You should have a folder called VirtualKD with the version number</w:t>
       </w:r>
     </w:p>
     <w:p>
@@ -614,14 +550,7 @@
         <w:rPr>
           <w:lang w:val="en-US"/>
         </w:rPr>
-        <w:t xml:space="preserve">Run </w:t>
-      </w:r>
-      <w:proofErr w:type="spellStart"/>
-      <w:r>
-        <w:rPr>
-          <w:lang w:val="en-US"/>
-        </w:rPr>
-        <w:t>v</w:t>
+        <w:t>Run v</w:t>
       </w:r>
       <w:r>
         <w:rPr>
@@ -629,28 +558,11 @@
         </w:rPr>
         <w:t>mmon</w:t>
       </w:r>
-      <w:proofErr w:type="spellEnd"/>
-      <w:r>
-        <w:rPr>
-          <w:lang w:val="en-US"/>
-        </w:rPr>
-        <w:t xml:space="preserve"> (part of virtual </w:t>
-      </w:r>
-      <w:proofErr w:type="spellStart"/>
-      <w:proofErr w:type="gramStart"/>
-      <w:r>
-        <w:rPr>
-          <w:lang w:val="en-US"/>
-        </w:rPr>
-        <w:t>kd</w:t>
-      </w:r>
-      <w:proofErr w:type="spellEnd"/>
-      <w:proofErr w:type="gramEnd"/>
-      <w:r>
-        <w:rPr>
-          <w:lang w:val="en-US"/>
-        </w:rPr>
-        <w:t xml:space="preserve">) on the host machine. You need to run that version with the same bit architecture </w:t>
+      <w:r>
+        <w:rPr>
+          <w:lang w:val="en-US"/>
+        </w:rPr>
+        <w:t xml:space="preserve"> (part of virtual kd) on the host machine. You need to run that version with the same bit architecture </w:t>
       </w:r>
       <w:r>
         <w:rPr>
@@ -663,21 +575,7 @@
         <w:rPr>
           <w:lang w:val="en-US"/>
         </w:rPr>
-        <w:t xml:space="preserve"> (the </w:t>
-      </w:r>
-      <w:proofErr w:type="spellStart"/>
-      <w:r>
-        <w:rPr>
-          <w:lang w:val="en-US"/>
-        </w:rPr>
-        <w:t>vm</w:t>
-      </w:r>
-      <w:proofErr w:type="spellEnd"/>
-      <w:r>
-        <w:rPr>
-          <w:lang w:val="en-US"/>
-        </w:rPr>
-        <w:t>).</w:t>
+        <w:t xml:space="preserve"> (the vm).</w:t>
       </w:r>
     </w:p>
     <w:p>
@@ -695,36 +593,8 @@
         <w:rPr>
           <w:lang w:val="en-US"/>
         </w:rPr>
-        <w:t>S</w:t>
-      </w:r>
-      <w:r>
-        <w:rPr>
-          <w:lang w:val="en-US"/>
-        </w:rPr>
-        <w:t xml:space="preserve">et the debugger path of the </w:t>
-      </w:r>
-      <w:proofErr w:type="spellStart"/>
-      <w:r>
-        <w:rPr>
-          <w:lang w:val="en-US"/>
-        </w:rPr>
-        <w:t>vmmon</w:t>
-      </w:r>
-      <w:proofErr w:type="spellEnd"/>
-      <w:r>
-        <w:rPr>
-          <w:lang w:val="en-US"/>
-        </w:rPr>
-        <w:t xml:space="preserve"> to </w:t>
-      </w:r>
-      <w:proofErr w:type="spellStart"/>
-      <w:r>
-        <w:rPr>
-          <w:lang w:val="en-US"/>
-        </w:rPr>
-        <w:t>windbg</w:t>
-      </w:r>
-      <w:proofErr w:type="spellEnd"/>
+        <w:t>Set the debugger path of the vmmon to windbg</w:t>
+      </w:r>
     </w:p>
     <w:p>
       <w:pPr>
@@ -837,36 +707,8 @@
         <w:rPr>
           <w:lang w:val="en-US"/>
         </w:rPr>
-        <w:t xml:space="preserve">While </w:t>
-      </w:r>
-      <w:proofErr w:type="spellStart"/>
-      <w:r>
-        <w:rPr>
-          <w:lang w:val="en-US"/>
-        </w:rPr>
-        <w:t>vmmon</w:t>
-      </w:r>
-      <w:proofErr w:type="spellEnd"/>
-      <w:r>
-        <w:rPr>
-          <w:lang w:val="en-US"/>
-        </w:rPr>
-        <w:t xml:space="preserve"> is running </w:t>
-      </w:r>
-      <w:r>
-        <w:rPr>
-          <w:lang w:val="en-US"/>
-        </w:rPr>
-        <w:t xml:space="preserve">restart the </w:t>
-      </w:r>
-      <w:proofErr w:type="spellStart"/>
-      <w:r>
-        <w:rPr>
-          <w:lang w:val="en-US"/>
-        </w:rPr>
-        <w:t>vm</w:t>
-      </w:r>
-      <w:proofErr w:type="spellEnd"/>
+        <w:t>While vmmon is running restart the vm</w:t>
+      </w:r>
     </w:p>
     <w:p>
       <w:pPr>
@@ -959,33 +801,11 @@
           <w:lang w:val="en-US"/>
         </w:rPr>
       </w:pPr>
-      <w:proofErr w:type="spellStart"/>
-      <w:r>
-        <w:rPr>
-          <w:lang w:val="en-US"/>
-        </w:rPr>
-        <w:t>Vmmon</w:t>
-      </w:r>
-      <w:proofErr w:type="spellEnd"/>
-      <w:r>
-        <w:rPr>
-          <w:lang w:val="en-US"/>
-        </w:rPr>
-        <w:t xml:space="preserve"> should lunch </w:t>
-      </w:r>
-      <w:proofErr w:type="spellStart"/>
-      <w:r>
-        <w:rPr>
-          <w:lang w:val="en-US"/>
-        </w:rPr>
-        <w:t>windbg</w:t>
-      </w:r>
-      <w:proofErr w:type="spellEnd"/>
-      <w:r>
-        <w:rPr>
-          <w:lang w:val="en-US"/>
-        </w:rPr>
-        <w:t xml:space="preserve"> and you can start debugging</w:t>
+      <w:r>
+        <w:rPr>
+          <w:lang w:val="en-US"/>
+        </w:rPr>
+        <w:t>Vmmon should lunch windbg and you can start debugging</w:t>
       </w:r>
     </w:p>
     <w:p>
@@ -1035,21 +855,7 @@
         <w:rPr>
           <w:lang w:val="en-US"/>
         </w:rPr>
-        <w:t xml:space="preserve">Allow receiving out kernel </w:t>
-      </w:r>
-      <w:proofErr w:type="spellStart"/>
-      <w:r>
-        <w:rPr>
-          <w:lang w:val="en-US"/>
-        </w:rPr>
-        <w:t>dbgprint</w:t>
-      </w:r>
-      <w:proofErr w:type="spellEnd"/>
-      <w:r>
-        <w:rPr>
-          <w:lang w:val="en-US"/>
-        </w:rPr>
-        <w:t xml:space="preserve"> messages:</w:t>
+        <w:t>Allow receiving out kernel dbgprint messages:</w:t>
       </w:r>
     </w:p>
     <w:p>
@@ -1069,33 +875,11 @@
         </w:rPr>
         <w:t>“</w:t>
       </w:r>
-      <w:proofErr w:type="spellStart"/>
-      <w:r>
-        <w:rPr>
-          <w:lang w:val="en-US"/>
-        </w:rPr>
-        <w:t>ed</w:t>
-      </w:r>
-      <w:proofErr w:type="spellEnd"/>
-      <w:r>
-        <w:rPr>
-          <w:lang w:val="en-US"/>
-        </w:rPr>
-        <w:t xml:space="preserve"> </w:t>
-      </w:r>
-      <w:proofErr w:type="spellStart"/>
-      <w:r>
-        <w:rPr>
-          <w:lang w:val="en-US"/>
-        </w:rPr>
-        <w:t>Kd_DEFAULT_Mask</w:t>
-      </w:r>
-      <w:proofErr w:type="spellEnd"/>
-      <w:r>
-        <w:rPr>
-          <w:lang w:val="en-US"/>
-        </w:rPr>
-        <w:t xml:space="preserve"> 8</w:t>
+      <w:r>
+        <w:rPr>
+          <w:lang w:val="en-US"/>
+        </w:rPr>
+        <w:t>ed Kd_DEFAULT_Mask 8</w:t>
       </w:r>
       <w:r>
         <w:rPr>
@@ -1121,320 +905,236 @@
           <w:lang w:val="en-US"/>
         </w:rPr>
       </w:pPr>
-      <w:proofErr w:type="spellStart"/>
       <w:r>
         <w:rPr>
           <w:b/>
           <w:bCs/>
           <w:lang w:val="en-US"/>
         </w:rPr>
-        <w:t>Windbg</w:t>
-      </w:r>
-      <w:proofErr w:type="spellEnd"/>
-      <w:r>
+        <w:t>Windbg useful commands:</w:t>
+      </w:r>
+    </w:p>
+    <w:p>
+      <w:pPr>
+        <w:pStyle w:val="ListParagraph"/>
+        <w:numPr>
+          <w:ilvl w:val="0"/>
+          <w:numId w:val="4"/>
+        </w:numPr>
+        <w:rPr>
+          <w:lang w:val="en-US"/>
+        </w:rPr>
+      </w:pPr>
+      <w:r>
+        <w:rPr>
+          <w:lang w:val="en-US"/>
+        </w:rPr>
+        <w:t>g \ F5 – for continue the run</w:t>
+      </w:r>
+    </w:p>
+    <w:p>
+      <w:pPr>
+        <w:pStyle w:val="ListParagraph"/>
+        <w:numPr>
+          <w:ilvl w:val="0"/>
+          <w:numId w:val="4"/>
+        </w:numPr>
+        <w:rPr>
+          <w:lang w:val="en-US"/>
+        </w:rPr>
+      </w:pPr>
+      <w:r>
+        <w:rPr>
+          <w:lang w:val="en-US"/>
+        </w:rPr>
+        <w:t>F10 – next step (debugging)</w:t>
+      </w:r>
+    </w:p>
+    <w:p>
+      <w:pPr>
+        <w:pStyle w:val="ListParagraph"/>
+        <w:numPr>
+          <w:ilvl w:val="0"/>
+          <w:numId w:val="4"/>
+        </w:numPr>
+        <w:rPr>
+          <w:lang w:val="en-US"/>
+        </w:rPr>
+      </w:pPr>
+      <w:r>
+        <w:rPr>
+          <w:lang w:val="en-US"/>
+        </w:rPr>
+        <w:t>F11 – step into (debugging)</w:t>
+      </w:r>
+    </w:p>
+    <w:p>
+      <w:pPr>
+        <w:pStyle w:val="ListParagraph"/>
+        <w:numPr>
+          <w:ilvl w:val="0"/>
+          <w:numId w:val="4"/>
+        </w:numPr>
+        <w:rPr>
+          <w:lang w:val="en-US"/>
+        </w:rPr>
+      </w:pPr>
+      <w:r>
+        <w:rPr>
+          <w:lang w:val="en-US"/>
+        </w:rPr>
+        <w:t>.sympath+ c:\path\to\driver.pdb – adds the symbols of the driver</w:t>
+      </w:r>
+      <w:r>
+        <w:rPr>
+          <w:lang w:val="en-US"/>
+        </w:rPr>
+        <w:t xml:space="preserve"> </w:t>
+      </w:r>
+    </w:p>
+    <w:p>
+      <w:pPr>
+        <w:pStyle w:val="ListParagraph"/>
+        <w:numPr>
+          <w:ilvl w:val="1"/>
+          <w:numId w:val="4"/>
+        </w:numPr>
+        <w:rPr>
+          <w:lang w:val="en-US"/>
+        </w:rPr>
+      </w:pPr>
+      <w:r>
+        <w:rPr>
+          <w:lang w:val="en-US"/>
+        </w:rPr>
+        <w:t>Or just add the path using ctrl + s</w:t>
+      </w:r>
+    </w:p>
+    <w:p>
+      <w:pPr>
+        <w:pStyle w:val="ListParagraph"/>
+        <w:numPr>
+          <w:ilvl w:val="0"/>
+          <w:numId w:val="4"/>
+        </w:numPr>
+        <w:rPr>
+          <w:lang w:val="en-US"/>
+        </w:rPr>
+      </w:pPr>
+      <w:r>
+        <w:rPr>
+          <w:lang w:val="en-US"/>
+        </w:rPr>
+        <w:t>.srcpath+ c:\path\to\driver\code – adds the source to the debugger</w:t>
+      </w:r>
+    </w:p>
+    <w:p>
+      <w:pPr>
+        <w:pStyle w:val="ListParagraph"/>
+        <w:numPr>
+          <w:ilvl w:val="1"/>
+          <w:numId w:val="4"/>
+        </w:numPr>
+        <w:rPr>
+          <w:lang w:val="en-US"/>
+        </w:rPr>
+      </w:pPr>
+      <w:r>
+        <w:rPr>
+          <w:lang w:val="en-US"/>
+        </w:rPr>
+        <w:t>Or just add the path using ctrl + p</w:t>
+      </w:r>
+    </w:p>
+    <w:p>
+      <w:pPr>
+        <w:pStyle w:val="ListParagraph"/>
+        <w:numPr>
+          <w:ilvl w:val="0"/>
+          <w:numId w:val="4"/>
+        </w:numPr>
+        <w:rPr>
+          <w:lang w:val="en-US"/>
+        </w:rPr>
+      </w:pPr>
+      <w:r>
+        <w:rPr>
+          <w:lang w:val="en-US"/>
+        </w:rPr>
+        <w:t xml:space="preserve">.reload /f  - for telling windbg to </w:t>
+      </w:r>
+      <w:r>
+        <w:rPr>
+          <w:lang w:val="en-US"/>
+        </w:rPr>
+        <w:t>load the new symbols we gave it</w:t>
+      </w:r>
+    </w:p>
+    <w:p>
+      <w:pPr>
+        <w:pStyle w:val="ListParagraph"/>
+        <w:numPr>
+          <w:ilvl w:val="0"/>
+          <w:numId w:val="4"/>
+        </w:numPr>
+        <w:rPr>
+          <w:lang w:val="en-US"/>
+        </w:rPr>
+      </w:pPr>
+      <w:r>
+        <w:rPr>
+          <w:lang w:val="en-US"/>
+        </w:rPr>
+        <w:t>Ctrl + O – open source file</w:t>
+      </w:r>
+    </w:p>
+    <w:p>
+      <w:pPr>
+        <w:pStyle w:val="ListParagraph"/>
+        <w:numPr>
+          <w:ilvl w:val="0"/>
+          <w:numId w:val="4"/>
+        </w:numPr>
+        <w:rPr>
+          <w:lang w:val="en-US"/>
+        </w:rPr>
+      </w:pPr>
+      <w:r>
+        <w:rPr>
+          <w:lang w:val="en-US"/>
+        </w:rPr>
+        <w:t xml:space="preserve">Ctrl + break \ </w:t>
+      </w:r>
+      <w:r>
+        <w:rPr>
+          <w:i/>
+          <w:iCs/>
+          <w:lang w:val="en-US"/>
+        </w:rPr>
+        <w:t>debug -&gt; break</w:t>
+      </w:r>
+      <w:r>
+        <w:rPr>
+          <w:lang w:val="en-US"/>
+        </w:rPr>
+        <w:t xml:space="preserve"> option in the menu – in order to stop the vm</w:t>
+      </w:r>
+    </w:p>
+    <w:p>
+      <w:pPr>
         <w:rPr>
           <w:b/>
           <w:bCs/>
           <w:lang w:val="en-US"/>
         </w:rPr>
-        <w:t xml:space="preserve"> useful commands:</w:t>
-      </w:r>
-    </w:p>
-    <w:p>
-      <w:pPr>
-        <w:pStyle w:val="ListParagraph"/>
-        <w:numPr>
-          <w:ilvl w:val="0"/>
-          <w:numId w:val="4"/>
-        </w:numPr>
-        <w:rPr>
-          <w:lang w:val="en-US"/>
-        </w:rPr>
-      </w:pPr>
-      <w:r>
-        <w:rPr>
-          <w:lang w:val="en-US"/>
-        </w:rPr>
-        <w:t>g \ F5 – for continue the run</w:t>
-      </w:r>
-    </w:p>
-    <w:p>
-      <w:pPr>
-        <w:pStyle w:val="ListParagraph"/>
-        <w:numPr>
-          <w:ilvl w:val="0"/>
-          <w:numId w:val="4"/>
-        </w:numPr>
-        <w:rPr>
-          <w:lang w:val="en-US"/>
-        </w:rPr>
-      </w:pPr>
-      <w:r>
-        <w:rPr>
-          <w:lang w:val="en-US"/>
-        </w:rPr>
-        <w:t>F10 – next step (debugging)</w:t>
-      </w:r>
-    </w:p>
-    <w:p>
-      <w:pPr>
-        <w:pStyle w:val="ListParagraph"/>
-        <w:numPr>
-          <w:ilvl w:val="0"/>
-          <w:numId w:val="4"/>
-        </w:numPr>
-        <w:rPr>
-          <w:lang w:val="en-US"/>
-        </w:rPr>
-      </w:pPr>
-      <w:r>
-        <w:rPr>
-          <w:lang w:val="en-US"/>
-        </w:rPr>
-        <w:t>F11 – step into (debugging)</w:t>
-      </w:r>
-    </w:p>
-    <w:p>
-      <w:pPr>
-        <w:pStyle w:val="ListParagraph"/>
-        <w:numPr>
-          <w:ilvl w:val="0"/>
-          <w:numId w:val="4"/>
-        </w:numPr>
-        <w:rPr>
-          <w:lang w:val="en-US"/>
-        </w:rPr>
-      </w:pPr>
-      <w:r>
-        <w:rPr>
-          <w:lang w:val="en-US"/>
-        </w:rPr>
-        <w:t>.</w:t>
-      </w:r>
-      <w:proofErr w:type="spellStart"/>
-      <w:r>
-        <w:rPr>
-          <w:lang w:val="en-US"/>
-        </w:rPr>
-        <w:t>sympath</w:t>
-      </w:r>
-      <w:proofErr w:type="spellEnd"/>
-      <w:r>
-        <w:rPr>
-          <w:lang w:val="en-US"/>
-        </w:rPr>
-        <w:t>+ c:\path\to\driver.pdb – adds the symbols of the driver</w:t>
-      </w:r>
-      <w:r>
-        <w:rPr>
-          <w:lang w:val="en-US"/>
-        </w:rPr>
-        <w:t xml:space="preserve"> </w:t>
-      </w:r>
-    </w:p>
-    <w:p>
-      <w:pPr>
-        <w:pStyle w:val="ListParagraph"/>
-        <w:numPr>
-          <w:ilvl w:val="1"/>
-          <w:numId w:val="4"/>
-        </w:numPr>
-        <w:rPr>
-          <w:lang w:val="en-US"/>
-        </w:rPr>
-      </w:pPr>
-      <w:r>
-        <w:rPr>
-          <w:lang w:val="en-US"/>
-        </w:rPr>
-        <w:t>Or just add the path using ctrl + s</w:t>
-      </w:r>
-    </w:p>
-    <w:p>
-      <w:pPr>
-        <w:pStyle w:val="ListParagraph"/>
-        <w:numPr>
-          <w:ilvl w:val="0"/>
-          <w:numId w:val="4"/>
-        </w:numPr>
-        <w:rPr>
-          <w:lang w:val="en-US"/>
-        </w:rPr>
-      </w:pPr>
-      <w:r>
-        <w:rPr>
-          <w:lang w:val="en-US"/>
-        </w:rPr>
-        <w:t>.</w:t>
-      </w:r>
-      <w:proofErr w:type="spellStart"/>
-      <w:r>
-        <w:rPr>
-          <w:lang w:val="en-US"/>
-        </w:rPr>
-        <w:t>srcpath</w:t>
-      </w:r>
-      <w:proofErr w:type="spellEnd"/>
-      <w:r>
-        <w:rPr>
-          <w:lang w:val="en-US"/>
-        </w:rPr>
-        <w:t>+ c:\path\to\driver\code – adds the source to the debugger</w:t>
-      </w:r>
-    </w:p>
-    <w:p>
-      <w:pPr>
-        <w:pStyle w:val="ListParagraph"/>
-        <w:numPr>
-          <w:ilvl w:val="1"/>
-          <w:numId w:val="4"/>
-        </w:numPr>
-        <w:rPr>
-          <w:lang w:val="en-US"/>
-        </w:rPr>
-      </w:pPr>
-      <w:r>
-        <w:rPr>
-          <w:lang w:val="en-US"/>
-        </w:rPr>
-        <w:t xml:space="preserve">Or </w:t>
-      </w:r>
-      <w:r>
-        <w:rPr>
-          <w:lang w:val="en-US"/>
-        </w:rPr>
-        <w:t>just add the path using ctrl + p</w:t>
-      </w:r>
-    </w:p>
-    <w:p>
-      <w:pPr>
-        <w:pStyle w:val="ListParagraph"/>
-        <w:numPr>
-          <w:ilvl w:val="0"/>
-          <w:numId w:val="4"/>
-        </w:numPr>
-        <w:rPr>
-          <w:lang w:val="en-US"/>
-        </w:rPr>
-      </w:pPr>
-      <w:r>
-        <w:rPr>
-          <w:lang w:val="en-US"/>
-        </w:rPr>
-        <w:t xml:space="preserve">.reload /f  - for telling </w:t>
-      </w:r>
-      <w:proofErr w:type="spellStart"/>
-      <w:r>
-        <w:rPr>
-          <w:lang w:val="en-US"/>
-        </w:rPr>
-        <w:t>windbg</w:t>
-      </w:r>
-      <w:proofErr w:type="spellEnd"/>
-      <w:r>
-        <w:rPr>
-          <w:lang w:val="en-US"/>
-        </w:rPr>
-        <w:t xml:space="preserve"> to </w:t>
-      </w:r>
-      <w:r>
-        <w:rPr>
-          <w:lang w:val="en-US"/>
-        </w:rPr>
-        <w:t>load the new symbols we gave it</w:t>
-      </w:r>
-    </w:p>
-    <w:p>
-      <w:pPr>
-        <w:pStyle w:val="ListParagraph"/>
-        <w:numPr>
-          <w:ilvl w:val="0"/>
-          <w:numId w:val="4"/>
-        </w:numPr>
-        <w:rPr>
-          <w:lang w:val="en-US"/>
-        </w:rPr>
-      </w:pPr>
-      <w:r>
-        <w:rPr>
-          <w:lang w:val="en-US"/>
-        </w:rPr>
-        <w:t>Ctrl + O – open source file</w:t>
-      </w:r>
-    </w:p>
-    <w:p>
-      <w:pPr>
-        <w:pStyle w:val="ListParagraph"/>
-        <w:numPr>
-          <w:ilvl w:val="0"/>
-          <w:numId w:val="4"/>
-        </w:numPr>
-        <w:rPr>
-          <w:lang w:val="en-US"/>
-        </w:rPr>
-      </w:pPr>
-      <w:r>
-        <w:rPr>
-          <w:lang w:val="en-US"/>
-        </w:rPr>
-        <w:t xml:space="preserve">Ctrl + break \ </w:t>
-      </w:r>
-      <w:r>
-        <w:rPr>
-          <w:i/>
-          <w:iCs/>
-          <w:lang w:val="en-US"/>
-        </w:rPr>
-        <w:t>debug -&gt; break</w:t>
-      </w:r>
-      <w:r>
-        <w:rPr>
-          <w:lang w:val="en-US"/>
-        </w:rPr>
-        <w:t xml:space="preserve"> option in the menu – in order to stop the </w:t>
-      </w:r>
-      <w:proofErr w:type="spellStart"/>
-      <w:r>
-        <w:rPr>
-          <w:lang w:val="en-US"/>
-        </w:rPr>
-        <w:t>vm</w:t>
-      </w:r>
-      <w:proofErr w:type="spellEnd"/>
-    </w:p>
-    <w:p>
-      <w:pPr>
+      </w:pPr>
+      <w:r>
         <w:rPr>
           <w:b/>
           <w:bCs/>
           <w:lang w:val="en-US"/>
         </w:rPr>
-      </w:pPr>
-      <w:r>
-        <w:rPr>
-          <w:b/>
-          <w:bCs/>
-          <w:lang w:val="en-US"/>
-        </w:rPr>
-        <w:t xml:space="preserve">Installing the driver on the </w:t>
-      </w:r>
-      <w:proofErr w:type="spellStart"/>
-      <w:r>
-        <w:rPr>
-          <w:b/>
-          <w:bCs/>
-          <w:lang w:val="en-US"/>
-        </w:rPr>
-        <w:t>vm</w:t>
-      </w:r>
-      <w:proofErr w:type="spellEnd"/>
-      <w:r>
-        <w:rPr>
-          <w:b/>
-          <w:bCs/>
-          <w:lang w:val="en-US"/>
-        </w:rPr>
-        <w:t>:</w:t>
+        <w:t>Installing the driver on the vm:</w:t>
       </w:r>
     </w:p>
     <w:p>
@@ -1556,21 +1256,7 @@
         <w:rPr>
           <w:lang w:val="en-US"/>
         </w:rPr>
-        <w:t xml:space="preserve">Copy both FsFilter.inf and FsFilter.sys to the same folder on the </w:t>
-      </w:r>
-      <w:proofErr w:type="spellStart"/>
-      <w:r>
-        <w:rPr>
-          <w:lang w:val="en-US"/>
-        </w:rPr>
-        <w:t>vm</w:t>
-      </w:r>
-      <w:proofErr w:type="spellEnd"/>
-      <w:r>
-        <w:rPr>
-          <w:lang w:val="en-US"/>
-        </w:rPr>
-        <w:t xml:space="preserve"> (you can use desktop)</w:t>
+        <w:t>Copy both FsFilter.inf and FsFilter.sys to the same folder on the vm (you can use desktop)</w:t>
       </w:r>
     </w:p>
     <w:p>
@@ -1588,19 +1274,7 @@
         <w:rPr>
           <w:lang w:val="en-US"/>
         </w:rPr>
-        <w:t xml:space="preserve">Right-click on the </w:t>
-      </w:r>
-      <w:r>
-        <w:rPr>
-          <w:lang w:val="en-US"/>
-        </w:rPr>
-        <w:t>FsFilter.inf</w:t>
-      </w:r>
-      <w:r>
-        <w:rPr>
-          <w:lang w:val="en-US"/>
-        </w:rPr>
-        <w:t xml:space="preserve"> and click install</w:t>
+        <w:t>Right-click on the FsFilter.inf and click install</w:t>
       </w:r>
     </w:p>
     <w:p>
@@ -1713,21 +1387,7 @@
         <w:rPr>
           <w:lang w:val="en-US"/>
         </w:rPr>
-        <w:t xml:space="preserve">Run </w:t>
-      </w:r>
-      <w:proofErr w:type="spellStart"/>
-      <w:r>
-        <w:rPr>
-          <w:lang w:val="en-US"/>
-        </w:rPr>
-        <w:t>cmd</w:t>
-      </w:r>
-      <w:proofErr w:type="spellEnd"/>
-      <w:r>
-        <w:rPr>
-          <w:lang w:val="en-US"/>
-        </w:rPr>
-        <w:t xml:space="preserve"> </w:t>
+        <w:t xml:space="preserve">Run cmd </w:t>
       </w:r>
       <w:r>
         <w:rPr>
@@ -1740,29 +1400,8 @@
           <w:lang w:val="en-US"/>
         </w:rPr>
         <w:br/>
-      </w:r>
-      <w:proofErr w:type="spellStart"/>
-      <w:r>
-        <w:rPr>
-          <w:lang w:val="en-US"/>
-        </w:rPr>
-        <w:t>sc</w:t>
-      </w:r>
-      <w:proofErr w:type="spellEnd"/>
-      <w:r>
-        <w:rPr>
-          <w:lang w:val="en-US"/>
-        </w:rPr>
-        <w:t xml:space="preserve"> start </w:t>
-      </w:r>
-      <w:proofErr w:type="spellStart"/>
-      <w:r>
-        <w:rPr>
-          <w:lang w:val="en-US"/>
-        </w:rPr>
-        <w:t>fsfilter</w:t>
-      </w:r>
-      <w:proofErr w:type="spellEnd"/>
+        <w:t>sc start fsfilter</w:t>
+      </w:r>
     </w:p>
     <w:p>
       <w:pPr>
@@ -1876,62 +1515,15 @@
         <w:rPr>
           <w:lang w:val="en-US"/>
         </w:rPr>
-        <w:t xml:space="preserve">Run </w:t>
-      </w:r>
-      <w:proofErr w:type="spellStart"/>
-      <w:r>
-        <w:rPr>
-          <w:lang w:val="en-US"/>
-        </w:rPr>
-        <w:t>cmd</w:t>
-      </w:r>
-      <w:proofErr w:type="spellEnd"/>
-      <w:r>
-        <w:rPr>
-          <w:lang w:val="en-US"/>
-        </w:rPr>
-        <w:t xml:space="preserve"> as administrator and type to following command:</w:t>
+        <w:t>Run cmd as administrator and type to following command:</w:t>
       </w:r>
       <w:r>
         <w:rPr>
           <w:lang w:val="en-US"/>
         </w:rPr>
         <w:br/>
-      </w:r>
-      <w:proofErr w:type="spellStart"/>
-      <w:r>
-        <w:rPr>
-          <w:lang w:val="en-US"/>
-        </w:rPr>
-        <w:t>sc</w:t>
-      </w:r>
-      <w:proofErr w:type="spellEnd"/>
-      <w:r>
-        <w:rPr>
-          <w:lang w:val="en-US"/>
-        </w:rPr>
-        <w:t xml:space="preserve"> </w:t>
-      </w:r>
-      <w:r>
-        <w:rPr>
-          <w:lang w:val="en-US"/>
-        </w:rPr>
-        <w:t>stop</w:t>
-      </w:r>
-      <w:r>
-        <w:rPr>
-          <w:lang w:val="en-US"/>
-        </w:rPr>
-        <w:t xml:space="preserve"> </w:t>
-      </w:r>
-      <w:proofErr w:type="spellStart"/>
-      <w:r>
-        <w:rPr>
-          <w:lang w:val="en-US"/>
-        </w:rPr>
-        <w:t>fsfilter</w:t>
-      </w:r>
-      <w:proofErr w:type="spellEnd"/>
+        <w:t>sc stop fsfilter</w:t>
+      </w:r>
     </w:p>
     <w:p>
       <w:pPr>
@@ -1966,21 +1558,7 @@
         <w:rPr>
           <w:lang w:val="en-US"/>
         </w:rPr>
-        <w:t xml:space="preserve">Remember – when you upgrade the driver you need to tell </w:t>
-      </w:r>
-      <w:proofErr w:type="spellStart"/>
-      <w:r>
-        <w:rPr>
-          <w:lang w:val="en-US"/>
-        </w:rPr>
-        <w:t>windbg</w:t>
-      </w:r>
-      <w:proofErr w:type="spellEnd"/>
-      <w:r>
-        <w:rPr>
-          <w:lang w:val="en-US"/>
-        </w:rPr>
-        <w:t xml:space="preserve"> to reload the new symbols, using the .reload /f command</w:t>
+        <w:t>Remember – when you upgrade the driver you need to tell windbg to reload the new symbols, using the .reload /f command</w:t>
       </w:r>
     </w:p>
     <w:p>
@@ -2141,21 +1719,7 @@
         <w:rPr>
           <w:lang w:val="en-US"/>
         </w:rPr>
-        <w:t>Basic debugging abilities (</w:t>
-      </w:r>
-      <w:proofErr w:type="spellStart"/>
-      <w:r>
-        <w:rPr>
-          <w:lang w:val="en-US"/>
-        </w:rPr>
-        <w:t>i.e</w:t>
-      </w:r>
-      <w:proofErr w:type="spellEnd"/>
-      <w:r>
-        <w:rPr>
-          <w:lang w:val="en-US"/>
-        </w:rPr>
-        <w:t xml:space="preserve">, what is a break point) </w:t>
+        <w:t xml:space="preserve">Basic debugging abilities (i.e, what is a break point) </w:t>
       </w:r>
     </w:p>
     <w:p>
@@ -2173,21 +1737,7 @@
         <w:rPr>
           <w:lang w:val="en-US"/>
         </w:rPr>
-        <w:t xml:space="preserve">Have seen </w:t>
-      </w:r>
-      <w:proofErr w:type="spellStart"/>
-      <w:r>
-        <w:rPr>
-          <w:lang w:val="en-US"/>
-        </w:rPr>
-        <w:t>cmd</w:t>
-      </w:r>
-      <w:proofErr w:type="spellEnd"/>
-      <w:r>
-        <w:rPr>
-          <w:lang w:val="en-US"/>
-        </w:rPr>
-        <w:t xml:space="preserve"> before</w:t>
+        <w:t>Have seen cmd before</w:t>
       </w:r>
     </w:p>
     <w:p>
@@ -2230,35 +1780,7 @@
         <w:rPr>
           <w:lang w:val="en-US"/>
         </w:rPr>
-        <w:t xml:space="preserve">Create a clean </w:t>
-      </w:r>
-      <w:proofErr w:type="spellStart"/>
-      <w:r>
-        <w:rPr>
-          <w:lang w:val="en-US"/>
-        </w:rPr>
-        <w:t>vm</w:t>
-      </w:r>
-      <w:proofErr w:type="spellEnd"/>
-      <w:r>
-        <w:rPr>
-          <w:lang w:val="en-US"/>
-        </w:rPr>
-        <w:t xml:space="preserve"> with virtual </w:t>
-      </w:r>
-      <w:proofErr w:type="spellStart"/>
-      <w:r>
-        <w:rPr>
-          <w:lang w:val="en-US"/>
-        </w:rPr>
-        <w:t>kd</w:t>
-      </w:r>
-      <w:proofErr w:type="spellEnd"/>
-      <w:r>
-        <w:rPr>
-          <w:lang w:val="en-US"/>
-        </w:rPr>
-        <w:t xml:space="preserve"> installed and a clean </w:t>
+        <w:t xml:space="preserve">Create a clean vm with virtual kd installed and a clean </w:t>
       </w:r>
       <w:r>
         <w:rPr>
@@ -2518,6 +2040,60 @@
     </w:p>
     <w:p>
       <w:pPr>
+        <w:pStyle w:val="ListParagraph"/>
+        <w:numPr>
+          <w:ilvl w:val="0"/>
+          <w:numId w:val="5"/>
+        </w:numPr>
+        <w:rPr>
+          <w:lang w:val="en-US"/>
+        </w:rPr>
+      </w:pPr>
+      <w:r>
+        <w:rPr>
+          <w:lang w:val="en-US"/>
+        </w:rPr>
+        <w:t>If someone finished everything in the workshop you can give him the following exercise:</w:t>
+      </w:r>
+    </w:p>
+    <w:p>
+      <w:pPr>
+        <w:pStyle w:val="ListParagraph"/>
+        <w:rPr>
+          <w:lang w:val="en-US"/>
+        </w:rPr>
+      </w:pPr>
+      <w:r>
+        <w:rPr>
+          <w:lang w:val="en-US"/>
+        </w:rPr>
+        <w:t>Now monitor the ReadFile operation and check whether the work “virus” appears in the data of the file.</w:t>
+      </w:r>
+    </w:p>
+    <w:p>
+      <w:pPr>
+        <w:pStyle w:val="ListParagraph"/>
+        <w:rPr>
+          <w:lang w:val="en-US"/>
+        </w:rPr>
+      </w:pPr>
+      <w:r>
+        <w:rPr>
+          <w:lang w:val="en-US"/>
+        </w:rPr>
+        <w:t xml:space="preserve">Even If they will finish this, they will see that the performance of the vm is terrible. Now you can challenge them and let them think why (they scan the same buffer a lot of times) and how to solve this (caching). </w:t>
+      </w:r>
+      <w:bookmarkStart w:id="0" w:name="_GoBack"/>
+      <w:bookmarkEnd w:id="0"/>
+      <w:r>
+        <w:rPr>
+          <w:lang w:val="en-US"/>
+        </w:rPr>
+        <w:t xml:space="preserve"> </w:t>
+      </w:r>
+    </w:p>
+    <w:p>
+      <w:pPr>
         <w:rPr>
           <w:b/>
           <w:bCs/>
@@ -2575,8 +2151,6 @@
           <w:lang w:val="en-US"/>
         </w:rPr>
       </w:pPr>
-      <w:bookmarkStart w:id="0" w:name="_GoBack"/>
-      <w:bookmarkEnd w:id="0"/>
       <w:r>
         <w:rPr>
           <w:b/>
@@ -2601,21 +2175,7 @@
         <w:rPr>
           <w:lang w:val="en-US"/>
         </w:rPr>
-        <w:t>“</w:t>
-      </w:r>
-      <w:proofErr w:type="gramStart"/>
-      <w:r>
-        <w:rPr>
-          <w:lang w:val="en-US"/>
-        </w:rPr>
-        <w:t>where</w:t>
-      </w:r>
-      <w:proofErr w:type="gramEnd"/>
-      <w:r>
-        <w:rPr>
-          <w:lang w:val="en-US"/>
-        </w:rPr>
-        <w:t xml:space="preserve"> does the debugging output goes to in driver?”</w:t>
+        <w:t>“where does the debugging output goes to in driver?”</w:t>
       </w:r>
       <w:r>
         <w:rPr>
@@ -2628,21 +2188,7 @@
         <w:rPr>
           <w:lang w:val="en-US"/>
         </w:rPr>
-        <w:t xml:space="preserve">see the output using the kernel debugger or </w:t>
-      </w:r>
-      <w:proofErr w:type="spellStart"/>
-      <w:r>
-        <w:rPr>
-          <w:lang w:val="en-US"/>
-        </w:rPr>
-        <w:t>dbgview</w:t>
-      </w:r>
-      <w:proofErr w:type="spellEnd"/>
-      <w:r>
-        <w:rPr>
-          <w:lang w:val="en-US"/>
-        </w:rPr>
-        <w:t xml:space="preserve"> with the right settings </w:t>
+        <w:t xml:space="preserve">see the output using the kernel debugger or dbgview with the right settings </w:t>
       </w:r>
     </w:p>
     <w:p>
@@ -2652,29 +2198,12 @@
           <w:ilvl w:val="0"/>
           <w:numId w:val="14"/>
         </w:numPr>
-        <w:rPr>
-          <w:lang w:val="en-US"/>
-        </w:rPr>
-      </w:pPr>
-      <w:r>
-        <w:rPr>
-          <w:lang w:val="en-US"/>
-        </w:rPr>
-        <w:t>“</w:t>
-      </w:r>
-      <w:proofErr w:type="gramStart"/>
-      <w:r>
-        <w:rPr>
-          <w:lang w:val="en-US"/>
-        </w:rPr>
-        <w:t>can</w:t>
-      </w:r>
-      <w:proofErr w:type="gramEnd"/>
-      <w:r>
-        <w:rPr>
-          <w:lang w:val="en-US"/>
-        </w:rPr>
-        <w:t xml:space="preserve"> anyone just install a driver on a given computer?”</w:t>
+      </w:pPr>
+      <w:r>
+        <w:rPr>
+          <w:lang w:val="en-US"/>
+        </w:rPr>
+        <w:t>“can anyone just install a driver on a given computer?”</w:t>
       </w:r>
       <w:r>
         <w:rPr>
@@ -2686,7 +2215,6 @@
         <w:r>
           <w:rPr>
             <w:rStyle w:val="Hyperlink"/>
-            <w:lang w:val="en-US"/>
           </w:rPr>
           <w:t>https://docs.microsoft.com/en-us/windows-hardware/drivers/install/kernel-mode-code-signing-requirements--windows-vista-and-later-</w:t>
         </w:r>
@@ -2699,9 +2227,6 @@
           <w:ilvl w:val="0"/>
           <w:numId w:val="14"/>
         </w:numPr>
-        <w:rPr>
-          <w:lang w:val="en-US"/>
-        </w:rPr>
       </w:pPr>
     </w:p>
     <w:sectPr>

</xml_diff>